<commit_message>
Fix Repair form Bug
</commit_message>
<xml_diff>
--- a/Fall_2017/work/moiucihdaa/p4/Repair-Request-Form.docx
+++ b/Fall_2017/work/moiucihdaa/p4/Repair-Request-Form.docx
@@ -99,25 +99,51 @@
             <w:pPr>
               <w:jc w:val="center"/>
             </w:pPr>
-            <w:fldSimple w:instr=" MERGEFIELD tname1 ">
-              <w:r>
-                <w:rPr>
-                  <w:noProof/>
-                </w:rPr>
-                <w:t>«tname1»</w:t>
-              </w:r>
-            </w:fldSimple>
+            <w:r>
+              <w:fldChar w:fldCharType="begin"/>
+            </w:r>
+            <w:r>
+              <w:instrText xml:space="preserve"> MERGEFIELD tname1 </w:instrText>
+            </w:r>
+            <w:r>
+              <w:fldChar w:fldCharType="separate"/>
+            </w:r>
+            <w:r>
+              <w:rPr>
+                <w:noProof/>
+              </w:rPr>
+              <w:t>«tname1»</w:t>
+            </w:r>
+            <w:r>
+              <w:rPr>
+                <w:noProof/>
+              </w:rPr>
+              <w:fldChar w:fldCharType="end"/>
+            </w:r>
             <w:r>
               <w:t xml:space="preserve"> </w:t>
             </w:r>
-            <w:fldSimple w:instr=" MERGEFIELD tname2 ">
-              <w:r>
-                <w:rPr>
-                  <w:noProof/>
-                </w:rPr>
-                <w:t>«tname2»</w:t>
-              </w:r>
-            </w:fldSimple>
+            <w:r>
+              <w:fldChar w:fldCharType="begin"/>
+            </w:r>
+            <w:r>
+              <w:instrText xml:space="preserve"> MERGEFIELD tname2 </w:instrText>
+            </w:r>
+            <w:r>
+              <w:fldChar w:fldCharType="separate"/>
+            </w:r>
+            <w:r>
+              <w:rPr>
+                <w:noProof/>
+              </w:rPr>
+              <w:t>«tname2»</w:t>
+            </w:r>
+            <w:r>
+              <w:rPr>
+                <w:noProof/>
+              </w:rPr>
+              <w:fldChar w:fldCharType="end"/>
+            </w:r>
           </w:p>
         </w:tc>
         <w:tc>
@@ -571,14 +597,27 @@
             <w:pPr>
               <w:jc w:val="center"/>
             </w:pPr>
-            <w:fldSimple w:instr=" MERGEFIELD lname ">
-              <w:r>
-                <w:rPr>
-                  <w:noProof/>
-                </w:rPr>
-                <w:t>«lname»</w:t>
-              </w:r>
-            </w:fldSimple>
+            <w:r>
+              <w:fldChar w:fldCharType="begin"/>
+            </w:r>
+            <w:r>
+              <w:instrText xml:space="preserve"> MERGEFIELD lname </w:instrText>
+            </w:r>
+            <w:r>
+              <w:fldChar w:fldCharType="separate"/>
+            </w:r>
+            <w:r>
+              <w:rPr>
+                <w:noProof/>
+              </w:rPr>
+              <w:t>«lname»</w:t>
+            </w:r>
+            <w:r>
+              <w:rPr>
+                <w:noProof/>
+              </w:rPr>
+              <w:fldChar w:fldCharType="end"/>
+            </w:r>
           </w:p>
         </w:tc>
         <w:tc>
@@ -788,25 +827,51 @@
             <w:pPr>
               <w:jc w:val="center"/>
             </w:pPr>
-            <w:fldSimple w:instr=" MERGEFIELD laddress ">
-              <w:r>
-                <w:rPr>
-                  <w:noProof/>
-                </w:rPr>
-                <w:t>«laddress»</w:t>
-              </w:r>
-            </w:fldSimple>
+            <w:r>
+              <w:fldChar w:fldCharType="begin"/>
+            </w:r>
+            <w:r>
+              <w:instrText xml:space="preserve"> MERGEFIELD laddress </w:instrText>
+            </w:r>
+            <w:r>
+              <w:fldChar w:fldCharType="separate"/>
+            </w:r>
+            <w:r>
+              <w:rPr>
+                <w:noProof/>
+              </w:rPr>
+              <w:t>«laddress»</w:t>
+            </w:r>
+            <w:r>
+              <w:rPr>
+                <w:noProof/>
+              </w:rPr>
+              <w:fldChar w:fldCharType="end"/>
+            </w:r>
             <w:r>
               <w:t xml:space="preserve"> </w:t>
             </w:r>
-            <w:fldSimple w:instr=" MERGEFIELD taddress2 ">
-              <w:r>
-                <w:rPr>
-                  <w:noProof/>
-                </w:rPr>
-                <w:t>«taddress2»</w:t>
-              </w:r>
-            </w:fldSimple>
+            <w:r>
+              <w:fldChar w:fldCharType="begin"/>
+            </w:r>
+            <w:r>
+              <w:instrText xml:space="preserve"> MERGEFIELD taddress2 </w:instrText>
+            </w:r>
+            <w:r>
+              <w:fldChar w:fldCharType="separate"/>
+            </w:r>
+            <w:r>
+              <w:rPr>
+                <w:noProof/>
+              </w:rPr>
+              <w:t>«taddress2»</w:t>
+            </w:r>
+            <w:r>
+              <w:rPr>
+                <w:noProof/>
+              </w:rPr>
+              <w:fldChar w:fldCharType="end"/>
+            </w:r>
           </w:p>
         </w:tc>
         <w:tc>
@@ -1249,7 +1314,7 @@
         <w:rPr>
           <w:color w:val="000000"/>
         </w:rPr>
-        <w:t>Since parties to a lease or license of residential premises may not waive or modify the “covenants of habitability” imposed by this statute, the landlord must do these things regardless o</w:t>
+        <w:t>Since parties to a lease or license of residential premises may not waive or modify the “covenants of habitability” imposed by this statute, the landlord must do these things regardless of any contrary lease terms (unless the tenant caused the disrepair by his or her willful, malicious, or i</w:t>
       </w:r>
       <w:bookmarkStart w:id="2" w:name="_GoBack"/>
       <w:bookmarkEnd w:id="2"/>
@@ -1257,7 +1322,7 @@
         <w:rPr>
           <w:color w:val="000000"/>
         </w:rPr>
-        <w:t xml:space="preserve">f any contrary lease terms (unless the tenant caused the disrepair by his or her willful, malicious, or irresponsible conduct). </w:t>
+        <w:t xml:space="preserve">rresponsible conduct). </w:t>
       </w:r>
     </w:p>
     <w:p>
@@ -1415,6 +1480,7 @@
       <w:pPr>
         <w:rPr>
           <w:color w:val="000000"/>
+          <w:u w:val="single"/>
         </w:rPr>
       </w:pPr>
       <w:r>
@@ -2645,7 +2711,7 @@
 </file>
 
 <file path=customXml/itemProps1.xml><?xml version="1.0" encoding="utf-8"?>
-<ds:datastoreItem xmlns:ds="http://schemas.openxmlformats.org/officeDocument/2006/customXml" ds:itemID="{02768EDA-7BF7-4EC0-9F2D-A5D50B3EBCDD}">
+<ds:datastoreItem xmlns:ds="http://schemas.openxmlformats.org/officeDocument/2006/customXml" ds:itemID="{5C8B6A90-921E-415A-8C98-EE3CFFF279F3}">
   <ds:schemaRefs>
     <ds:schemaRef ds:uri="http://schemas.openxmlformats.org/officeDocument/2006/bibliography"/>
   </ds:schemaRefs>

</xml_diff>

<commit_message>
Repair Form Bug Fix 2
</commit_message>
<xml_diff>
--- a/Fall_2017/work/moiucihdaa/p4/Repair-Request-Form.docx
+++ b/Fall_2017/work/moiucihdaa/p4/Repair-Request-Form.docx
@@ -99,51 +99,25 @@
             <w:pPr>
               <w:jc w:val="center"/>
             </w:pPr>
-            <w:r>
-              <w:fldChar w:fldCharType="begin"/>
-            </w:r>
-            <w:r>
-              <w:instrText xml:space="preserve"> MERGEFIELD tname1 </w:instrText>
-            </w:r>
-            <w:r>
-              <w:fldChar w:fldCharType="separate"/>
-            </w:r>
-            <w:r>
-              <w:rPr>
-                <w:noProof/>
-              </w:rPr>
-              <w:t>«tname1»</w:t>
-            </w:r>
-            <w:r>
-              <w:rPr>
-                <w:noProof/>
-              </w:rPr>
-              <w:fldChar w:fldCharType="end"/>
-            </w:r>
+            <w:fldSimple w:instr=" MERGEFIELD tname1 ">
+              <w:r>
+                <w:rPr>
+                  <w:noProof/>
+                </w:rPr>
+                <w:t>«tname1»</w:t>
+              </w:r>
+            </w:fldSimple>
             <w:r>
               <w:t xml:space="preserve"> </w:t>
             </w:r>
-            <w:r>
-              <w:fldChar w:fldCharType="begin"/>
-            </w:r>
-            <w:r>
-              <w:instrText xml:space="preserve"> MERGEFIELD tname2 </w:instrText>
-            </w:r>
-            <w:r>
-              <w:fldChar w:fldCharType="separate"/>
-            </w:r>
-            <w:r>
-              <w:rPr>
-                <w:noProof/>
-              </w:rPr>
-              <w:t>«tname2»</w:t>
-            </w:r>
-            <w:r>
-              <w:rPr>
-                <w:noProof/>
-              </w:rPr>
-              <w:fldChar w:fldCharType="end"/>
-            </w:r>
+            <w:fldSimple w:instr=" MERGEFIELD tname2 ">
+              <w:r>
+                <w:rPr>
+                  <w:noProof/>
+                </w:rPr>
+                <w:t>«tname2»</w:t>
+              </w:r>
+            </w:fldSimple>
           </w:p>
         </w:tc>
         <w:tc>
@@ -597,27 +571,14 @@
             <w:pPr>
               <w:jc w:val="center"/>
             </w:pPr>
-            <w:r>
-              <w:fldChar w:fldCharType="begin"/>
-            </w:r>
-            <w:r>
-              <w:instrText xml:space="preserve"> MERGEFIELD lname </w:instrText>
-            </w:r>
-            <w:r>
-              <w:fldChar w:fldCharType="separate"/>
-            </w:r>
-            <w:r>
-              <w:rPr>
-                <w:noProof/>
-              </w:rPr>
-              <w:t>«lname»</w:t>
-            </w:r>
-            <w:r>
-              <w:rPr>
-                <w:noProof/>
-              </w:rPr>
-              <w:fldChar w:fldCharType="end"/>
-            </w:r>
+            <w:fldSimple w:instr=" MERGEFIELD lname ">
+              <w:r>
+                <w:rPr>
+                  <w:noProof/>
+                </w:rPr>
+                <w:t>«lname»</w:t>
+              </w:r>
+            </w:fldSimple>
           </w:p>
         </w:tc>
         <w:tc>
@@ -827,51 +788,25 @@
             <w:pPr>
               <w:jc w:val="center"/>
             </w:pPr>
-            <w:r>
-              <w:fldChar w:fldCharType="begin"/>
-            </w:r>
-            <w:r>
-              <w:instrText xml:space="preserve"> MERGEFIELD laddress </w:instrText>
-            </w:r>
-            <w:r>
-              <w:fldChar w:fldCharType="separate"/>
-            </w:r>
-            <w:r>
-              <w:rPr>
-                <w:noProof/>
-              </w:rPr>
-              <w:t>«laddress»</w:t>
-            </w:r>
-            <w:r>
-              <w:rPr>
-                <w:noProof/>
-              </w:rPr>
-              <w:fldChar w:fldCharType="end"/>
-            </w:r>
+            <w:fldSimple w:instr=" MERGEFIELD laddress ">
+              <w:r>
+                <w:rPr>
+                  <w:noProof/>
+                </w:rPr>
+                <w:t>«laddress»</w:t>
+              </w:r>
+            </w:fldSimple>
             <w:r>
               <w:t xml:space="preserve"> </w:t>
             </w:r>
-            <w:r>
-              <w:fldChar w:fldCharType="begin"/>
-            </w:r>
-            <w:r>
-              <w:instrText xml:space="preserve"> MERGEFIELD taddress2 </w:instrText>
-            </w:r>
-            <w:r>
-              <w:fldChar w:fldCharType="separate"/>
-            </w:r>
-            <w:r>
-              <w:rPr>
-                <w:noProof/>
-              </w:rPr>
-              <w:t>«taddress2»</w:t>
-            </w:r>
-            <w:r>
-              <w:rPr>
-                <w:noProof/>
-              </w:rPr>
-              <w:fldChar w:fldCharType="end"/>
-            </w:r>
+            <w:fldSimple w:instr=" MERGEFIELD taddress2 ">
+              <w:r>
+                <w:rPr>
+                  <w:noProof/>
+                </w:rPr>
+                <w:t>«taddress2»</w:t>
+              </w:r>
+            </w:fldSimple>
           </w:p>
         </w:tc>
         <w:tc>
@@ -1303,6 +1238,8 @@
           <w:color w:val="000000"/>
         </w:rPr>
       </w:pPr>
+      <w:bookmarkStart w:id="2" w:name="_GoBack"/>
+      <w:bookmarkEnd w:id="2"/>
     </w:p>
     <w:p>
       <w:pPr>
@@ -1314,15 +1251,7 @@
         <w:rPr>
           <w:color w:val="000000"/>
         </w:rPr>
-        <w:t>Since parties to a lease or license of residential premises may not waive or modify the “covenants of habitability” imposed by this statute, the landlord must do these things regardless of any contrary lease terms (unless the tenant caused the disrepair by his or her willful, malicious, or i</w:t>
-      </w:r>
-      <w:bookmarkStart w:id="2" w:name="_GoBack"/>
-      <w:bookmarkEnd w:id="2"/>
-      <w:r>
-        <w:rPr>
-          <w:color w:val="000000"/>
-        </w:rPr>
-        <w:t xml:space="preserve">rresponsible conduct). </w:t>
+        <w:t xml:space="preserve">Since parties to a lease or license of residential premises may not waive or modify the “covenants of habitability” imposed by this statute, the landlord must do these things regardless of any contrary lease terms (unless the tenant caused the disrepair by his or her willful, malicious, or irresponsible conduct). </w:t>
       </w:r>
     </w:p>
     <w:p>
@@ -1507,7 +1436,7 @@
           <w:color w:val="000000"/>
           <w:u w:val="single"/>
         </w:rPr>
-        <w:instrText xml:space="preserve"> MERGEFIELD moreneeds1 </w:instrText>
+        <w:instrText xml:space="preserve"> MERGEFIELD moreneeds </w:instrText>
       </w:r>
       <w:r>
         <w:rPr>
@@ -1522,7 +1451,7 @@
           <w:color w:val="000000"/>
           <w:u w:val="single"/>
         </w:rPr>
-        <w:t>«moreneeds1»</w:t>
+        <w:t>«moreneeds»</w:t>
       </w:r>
       <w:r>
         <w:rPr>
@@ -1569,7 +1498,7 @@
           <w:color w:val="000000"/>
           <w:u w:val="single"/>
         </w:rPr>
-        <w:instrText xml:space="preserve"> MERGEFIELD moreneeds2 </w:instrText>
+        <w:instrText xml:space="preserve"> MERGEFIELD moreneedstwo </w:instrText>
       </w:r>
       <w:r>
         <w:rPr>
@@ -1584,7 +1513,7 @@
           <w:color w:val="000000"/>
           <w:u w:val="single"/>
         </w:rPr>
-        <w:t>«moreneeds2»</w:t>
+        <w:t>«moreneedstwo»</w:t>
       </w:r>
       <w:r>
         <w:rPr>
@@ -2711,7 +2640,7 @@
 </file>
 
 <file path=customXml/itemProps1.xml><?xml version="1.0" encoding="utf-8"?>
-<ds:datastoreItem xmlns:ds="http://schemas.openxmlformats.org/officeDocument/2006/customXml" ds:itemID="{5C8B6A90-921E-415A-8C98-EE3CFFF279F3}">
+<ds:datastoreItem xmlns:ds="http://schemas.openxmlformats.org/officeDocument/2006/customXml" ds:itemID="{47A731EB-7304-4C17-8CAE-585E1E32D6B6}">
   <ds:schemaRefs>
     <ds:schemaRef ds:uri="http://schemas.openxmlformats.org/officeDocument/2006/bibliography"/>
   </ds:schemaRefs>

</xml_diff>

<commit_message>
Final Bug Fix Repair Form
</commit_message>
<xml_diff>
--- a/Fall_2017/work/moiucihdaa/p4/Repair-Request-Form.docx
+++ b/Fall_2017/work/moiucihdaa/p4/Repair-Request-Form.docx
@@ -99,25 +99,51 @@
             <w:pPr>
               <w:jc w:val="center"/>
             </w:pPr>
-            <w:fldSimple w:instr=" MERGEFIELD tname1 ">
-              <w:r>
-                <w:rPr>
-                  <w:noProof/>
-                </w:rPr>
-                <w:t>«tname1»</w:t>
-              </w:r>
-            </w:fldSimple>
+            <w:r>
+              <w:fldChar w:fldCharType="begin"/>
+            </w:r>
+            <w:r>
+              <w:instrText xml:space="preserve"> MERGEFIELD tname1 </w:instrText>
+            </w:r>
+            <w:r>
+              <w:fldChar w:fldCharType="separate"/>
+            </w:r>
+            <w:r>
+              <w:rPr>
+                <w:noProof/>
+              </w:rPr>
+              <w:t>«tname1»</w:t>
+            </w:r>
+            <w:r>
+              <w:rPr>
+                <w:noProof/>
+              </w:rPr>
+              <w:fldChar w:fldCharType="end"/>
+            </w:r>
             <w:r>
               <w:t xml:space="preserve"> </w:t>
             </w:r>
-            <w:fldSimple w:instr=" MERGEFIELD tname2 ">
-              <w:r>
-                <w:rPr>
-                  <w:noProof/>
-                </w:rPr>
-                <w:t>«tname2»</w:t>
-              </w:r>
-            </w:fldSimple>
+            <w:r>
+              <w:fldChar w:fldCharType="begin"/>
+            </w:r>
+            <w:r>
+              <w:instrText xml:space="preserve"> MERGEFIELD tname2 </w:instrText>
+            </w:r>
+            <w:r>
+              <w:fldChar w:fldCharType="separate"/>
+            </w:r>
+            <w:r>
+              <w:rPr>
+                <w:noProof/>
+              </w:rPr>
+              <w:t>«tname2»</w:t>
+            </w:r>
+            <w:r>
+              <w:rPr>
+                <w:noProof/>
+              </w:rPr>
+              <w:fldChar w:fldCharType="end"/>
+            </w:r>
           </w:p>
         </w:tc>
         <w:tc>
@@ -571,14 +597,27 @@
             <w:pPr>
               <w:jc w:val="center"/>
             </w:pPr>
-            <w:fldSimple w:instr=" MERGEFIELD lname ">
-              <w:r>
-                <w:rPr>
-                  <w:noProof/>
-                </w:rPr>
-                <w:t>«lname»</w:t>
-              </w:r>
-            </w:fldSimple>
+            <w:r>
+              <w:fldChar w:fldCharType="begin"/>
+            </w:r>
+            <w:r>
+              <w:instrText xml:space="preserve"> MERGEFIELD lname </w:instrText>
+            </w:r>
+            <w:r>
+              <w:fldChar w:fldCharType="separate"/>
+            </w:r>
+            <w:r>
+              <w:rPr>
+                <w:noProof/>
+              </w:rPr>
+              <w:t>«lname»</w:t>
+            </w:r>
+            <w:r>
+              <w:rPr>
+                <w:noProof/>
+              </w:rPr>
+              <w:fldChar w:fldCharType="end"/>
+            </w:r>
           </w:p>
         </w:tc>
         <w:tc>
@@ -788,25 +827,51 @@
             <w:pPr>
               <w:jc w:val="center"/>
             </w:pPr>
-            <w:fldSimple w:instr=" MERGEFIELD laddress ">
-              <w:r>
-                <w:rPr>
-                  <w:noProof/>
-                </w:rPr>
-                <w:t>«laddress»</w:t>
-              </w:r>
-            </w:fldSimple>
+            <w:r>
+              <w:fldChar w:fldCharType="begin"/>
+            </w:r>
+            <w:r>
+              <w:instrText xml:space="preserve"> MERGEFIELD laddress </w:instrText>
+            </w:r>
+            <w:r>
+              <w:fldChar w:fldCharType="separate"/>
+            </w:r>
+            <w:r>
+              <w:rPr>
+                <w:noProof/>
+              </w:rPr>
+              <w:t>«laddress»</w:t>
+            </w:r>
+            <w:r>
+              <w:rPr>
+                <w:noProof/>
+              </w:rPr>
+              <w:fldChar w:fldCharType="end"/>
+            </w:r>
             <w:r>
               <w:t xml:space="preserve"> </w:t>
             </w:r>
-            <w:fldSimple w:instr=" MERGEFIELD taddress2 ">
-              <w:r>
-                <w:rPr>
-                  <w:noProof/>
-                </w:rPr>
-                <w:t>«taddress2»</w:t>
-              </w:r>
-            </w:fldSimple>
+            <w:r>
+              <w:fldChar w:fldCharType="begin"/>
+            </w:r>
+            <w:r>
+              <w:instrText xml:space="preserve"> MERGEFIELD taddress2 </w:instrText>
+            </w:r>
+            <w:r>
+              <w:fldChar w:fldCharType="separate"/>
+            </w:r>
+            <w:r>
+              <w:rPr>
+                <w:noProof/>
+              </w:rPr>
+              <w:t>«taddress2»</w:t>
+            </w:r>
+            <w:r>
+              <w:rPr>
+                <w:noProof/>
+              </w:rPr>
+              <w:fldChar w:fldCharType="end"/>
+            </w:r>
           </w:p>
         </w:tc>
         <w:tc>
@@ -1238,282 +1303,298 @@
           <w:color w:val="000000"/>
         </w:rPr>
       </w:pPr>
+    </w:p>
+    <w:p>
+      <w:pPr>
+        <w:rPr>
+          <w:color w:val="000000"/>
+        </w:rPr>
+      </w:pPr>
+      <w:r>
+        <w:rPr>
+          <w:color w:val="000000"/>
+        </w:rPr>
+        <w:t xml:space="preserve">Since parties to a lease or license of residential premises may not waive or modify the “covenants of habitability” imposed by this statute, the landlord must do these things regardless of any contrary lease terms (unless the tenant caused the disrepair by his or her willful, malicious, or irresponsible conduct). </w:t>
+      </w:r>
+    </w:p>
+    <w:p>
+      <w:pPr>
+        <w:rPr>
+          <w:color w:val="000000"/>
+        </w:rPr>
+      </w:pPr>
+    </w:p>
+    <w:p>
+      <w:pPr>
+        <w:rPr>
+          <w:color w:val="000000"/>
+        </w:rPr>
+      </w:pPr>
+      <w:r>
+        <w:rPr>
+          <w:color w:val="000000"/>
+        </w:rPr>
+        <w:t>I am requesting repairs within 14 days to the following items or conditions:</w:t>
+      </w:r>
+    </w:p>
+    <w:p>
+      <w:pPr>
+        <w:rPr>
+          <w:color w:val="000000"/>
+        </w:rPr>
+      </w:pPr>
+    </w:p>
+    <w:p>
+      <w:pPr>
+        <w:rPr>
+          <w:color w:val="000000"/>
+        </w:rPr>
+      </w:pPr>
+      <w:r>
+        <w:rPr>
+          <w:color w:val="000000"/>
+        </w:rPr>
+        <w:t>1.</w:t>
+      </w:r>
+      <w:r>
+        <w:rPr>
+          <w:color w:val="000000"/>
+        </w:rPr>
+        <w:tab/>
+      </w:r>
+      <w:r>
+        <w:rPr>
+          <w:color w:val="000000"/>
+          <w:u w:val="single"/>
+        </w:rPr>
+        <w:fldChar w:fldCharType="begin"/>
+      </w:r>
+      <w:r>
+        <w:rPr>
+          <w:color w:val="000000"/>
+          <w:u w:val="single"/>
+        </w:rPr>
+        <w:instrText xml:space="preserve"> MERGEFIELD repairs </w:instrText>
+      </w:r>
+      <w:r>
+        <w:rPr>
+          <w:color w:val="000000"/>
+          <w:u w:val="single"/>
+        </w:rPr>
+        <w:fldChar w:fldCharType="separate"/>
+      </w:r>
+      <w:r>
+        <w:rPr>
+          <w:noProof/>
+          <w:color w:val="000000"/>
+          <w:u w:val="single"/>
+        </w:rPr>
+        <w:t>«repairs»</w:t>
+      </w:r>
+      <w:r>
+        <w:rPr>
+          <w:color w:val="000000"/>
+          <w:u w:val="single"/>
+        </w:rPr>
+        <w:fldChar w:fldCharType="end"/>
+      </w:r>
+    </w:p>
+    <w:p>
+      <w:pPr>
+        <w:rPr>
+          <w:color w:val="000000"/>
+        </w:rPr>
+      </w:pPr>
+    </w:p>
+    <w:p>
+      <w:pPr>
+        <w:rPr>
+          <w:color w:val="000000"/>
+        </w:rPr>
+      </w:pPr>
+      <w:r>
+        <w:rPr>
+          <w:color w:val="000000"/>
+        </w:rPr>
+        <w:t>2.</w:t>
+      </w:r>
+      <w:r>
+        <w:rPr>
+          <w:color w:val="000000"/>
+        </w:rPr>
+        <w:tab/>
+      </w:r>
+      <w:r>
+        <w:rPr>
+          <w:color w:val="000000"/>
+          <w:u w:val="single"/>
+        </w:rPr>
+        <w:fldChar w:fldCharType="begin"/>
+      </w:r>
+      <w:r>
+        <w:rPr>
+          <w:color w:val="000000"/>
+          <w:u w:val="single"/>
+        </w:rPr>
+        <w:instrText xml:space="preserve"> MERGEFIELD issues </w:instrText>
+      </w:r>
+      <w:r>
+        <w:rPr>
+          <w:color w:val="000000"/>
+          <w:u w:val="single"/>
+        </w:rPr>
+        <w:fldChar w:fldCharType="separate"/>
+      </w:r>
+      <w:r>
+        <w:rPr>
+          <w:noProof/>
+          <w:color w:val="000000"/>
+          <w:u w:val="single"/>
+        </w:rPr>
+        <w:t>«issues»</w:t>
+      </w:r>
+      <w:r>
+        <w:rPr>
+          <w:color w:val="000000"/>
+          <w:u w:val="single"/>
+        </w:rPr>
+        <w:fldChar w:fldCharType="end"/>
+      </w:r>
+    </w:p>
+    <w:p>
+      <w:pPr>
+        <w:rPr>
+          <w:color w:val="000000"/>
+        </w:rPr>
+      </w:pPr>
+    </w:p>
+    <w:p>
+      <w:pPr>
+        <w:rPr>
+          <w:color w:val="000000"/>
+          <w:u w:val="single"/>
+        </w:rPr>
+      </w:pPr>
+      <w:r>
+        <w:rPr>
+          <w:color w:val="000000"/>
+        </w:rPr>
+        <w:t>3.</w:t>
+      </w:r>
+      <w:r>
+        <w:rPr>
+          <w:color w:val="000000"/>
+        </w:rPr>
+        <w:tab/>
+      </w:r>
+      <w:r>
+        <w:rPr>
+          <w:color w:val="000000"/>
+          <w:u w:val="single"/>
+        </w:rPr>
+        <w:fldChar w:fldCharType="begin"/>
+      </w:r>
+      <w:r>
+        <w:rPr>
+          <w:color w:val="000000"/>
+          <w:u w:val="single"/>
+        </w:rPr>
+        <w:instrText xml:space="preserve"> MERGEFIELD moreneeds </w:instrText>
+      </w:r>
+      <w:r>
+        <w:rPr>
+          <w:color w:val="000000"/>
+          <w:u w:val="single"/>
+        </w:rPr>
+        <w:fldChar w:fldCharType="separate"/>
+      </w:r>
+      <w:r>
+        <w:rPr>
+          <w:noProof/>
+          <w:color w:val="000000"/>
+          <w:u w:val="single"/>
+        </w:rPr>
+        <w:t>«moreneeds»</w:t>
+      </w:r>
+      <w:r>
+        <w:rPr>
+          <w:color w:val="000000"/>
+          <w:u w:val="single"/>
+        </w:rPr>
+        <w:fldChar w:fldCharType="end"/>
+      </w:r>
+    </w:p>
+    <w:p>
+      <w:pPr>
+        <w:rPr>
+          <w:color w:val="000000"/>
+        </w:rPr>
+      </w:pPr>
+    </w:p>
+    <w:p>
+      <w:pPr>
+        <w:rPr>
+          <w:color w:val="000000"/>
+        </w:rPr>
+      </w:pPr>
+      <w:r>
+        <w:rPr>
+          <w:color w:val="000000"/>
+        </w:rPr>
+        <w:t>4.</w:t>
+      </w:r>
+      <w:r>
+        <w:rPr>
+          <w:color w:val="000000"/>
+        </w:rPr>
+        <w:tab/>
+      </w:r>
+      <w:r>
+        <w:rPr>
+          <w:color w:val="000000"/>
+          <w:u w:val="single"/>
+        </w:rPr>
+        <w:fldChar w:fldCharType="begin"/>
+      </w:r>
+      <w:r>
+        <w:rPr>
+          <w:color w:val="000000"/>
+          <w:u w:val="single"/>
+        </w:rPr>
+        <w:instrText xml:space="preserve"> MERGEFIELD moreneedstwo </w:instrText>
+      </w:r>
+      <w:r>
+        <w:rPr>
+          <w:color w:val="000000"/>
+          <w:u w:val="single"/>
+        </w:rPr>
+        <w:fldChar w:fldCharType="separate"/>
+      </w:r>
+      <w:r>
+        <w:rPr>
+          <w:noProof/>
+          <w:color w:val="000000"/>
+          <w:u w:val="single"/>
+        </w:rPr>
+        <w:t>«</w:t>
+      </w:r>
+      <w:r>
+        <w:rPr>
+          <w:noProof/>
+          <w:color w:val="000000"/>
+          <w:u w:val="single"/>
+        </w:rPr>
+        <w:t>ntwo</w:t>
+      </w:r>
       <w:bookmarkStart w:id="2" w:name="_GoBack"/>
       <w:bookmarkEnd w:id="2"/>
-    </w:p>
-    <w:p>
-      <w:pPr>
-        <w:rPr>
-          <w:color w:val="000000"/>
-        </w:rPr>
-      </w:pPr>
-      <w:r>
-        <w:rPr>
-          <w:color w:val="000000"/>
-        </w:rPr>
-        <w:t xml:space="preserve">Since parties to a lease or license of residential premises may not waive or modify the “covenants of habitability” imposed by this statute, the landlord must do these things regardless of any contrary lease terms (unless the tenant caused the disrepair by his or her willful, malicious, or irresponsible conduct). </w:t>
-      </w:r>
-    </w:p>
-    <w:p>
-      <w:pPr>
-        <w:rPr>
-          <w:color w:val="000000"/>
-        </w:rPr>
-      </w:pPr>
-    </w:p>
-    <w:p>
-      <w:pPr>
-        <w:rPr>
-          <w:color w:val="000000"/>
-        </w:rPr>
-      </w:pPr>
-      <w:r>
-        <w:rPr>
-          <w:color w:val="000000"/>
-        </w:rPr>
-        <w:t>I am requesting repairs within 14 days to the following items or conditions:</w:t>
-      </w:r>
-    </w:p>
-    <w:p>
-      <w:pPr>
-        <w:rPr>
-          <w:color w:val="000000"/>
-        </w:rPr>
-      </w:pPr>
-    </w:p>
-    <w:p>
-      <w:pPr>
-        <w:rPr>
-          <w:color w:val="000000"/>
-        </w:rPr>
-      </w:pPr>
-      <w:r>
-        <w:rPr>
-          <w:color w:val="000000"/>
-        </w:rPr>
-        <w:t>1.</w:t>
-      </w:r>
-      <w:r>
-        <w:rPr>
-          <w:color w:val="000000"/>
-        </w:rPr>
-        <w:tab/>
-      </w:r>
-      <w:r>
-        <w:rPr>
+      <w:r>
+        <w:rPr>
+          <w:noProof/>
           <w:color w:val="000000"/>
           <w:u w:val="single"/>
         </w:rPr>
-        <w:fldChar w:fldCharType="begin"/>
-      </w:r>
-      <w:r>
-        <w:rPr>
-          <w:color w:val="000000"/>
-          <w:u w:val="single"/>
-        </w:rPr>
-        <w:instrText xml:space="preserve"> MERGEFIELD repairs </w:instrText>
-      </w:r>
-      <w:r>
-        <w:rPr>
-          <w:color w:val="000000"/>
-          <w:u w:val="single"/>
-        </w:rPr>
-        <w:fldChar w:fldCharType="separate"/>
-      </w:r>
-      <w:r>
-        <w:rPr>
-          <w:noProof/>
-          <w:color w:val="000000"/>
-          <w:u w:val="single"/>
-        </w:rPr>
-        <w:t>«repairs»</w:t>
-      </w:r>
-      <w:r>
-        <w:rPr>
-          <w:color w:val="000000"/>
-          <w:u w:val="single"/>
-        </w:rPr>
-        <w:fldChar w:fldCharType="end"/>
-      </w:r>
-    </w:p>
-    <w:p>
-      <w:pPr>
-        <w:rPr>
-          <w:color w:val="000000"/>
-        </w:rPr>
-      </w:pPr>
-    </w:p>
-    <w:p>
-      <w:pPr>
-        <w:rPr>
-          <w:color w:val="000000"/>
-        </w:rPr>
-      </w:pPr>
-      <w:r>
-        <w:rPr>
-          <w:color w:val="000000"/>
-        </w:rPr>
-        <w:t>2.</w:t>
-      </w:r>
-      <w:r>
-        <w:rPr>
-          <w:color w:val="000000"/>
-        </w:rPr>
-        <w:tab/>
-      </w:r>
-      <w:r>
-        <w:rPr>
-          <w:color w:val="000000"/>
-          <w:u w:val="single"/>
-        </w:rPr>
-        <w:fldChar w:fldCharType="begin"/>
-      </w:r>
-      <w:r>
-        <w:rPr>
-          <w:color w:val="000000"/>
-          <w:u w:val="single"/>
-        </w:rPr>
-        <w:instrText xml:space="preserve"> MERGEFIELD issues </w:instrText>
-      </w:r>
-      <w:r>
-        <w:rPr>
-          <w:color w:val="000000"/>
-          <w:u w:val="single"/>
-        </w:rPr>
-        <w:fldChar w:fldCharType="separate"/>
-      </w:r>
-      <w:r>
-        <w:rPr>
-          <w:noProof/>
-          <w:color w:val="000000"/>
-          <w:u w:val="single"/>
-        </w:rPr>
-        <w:t>«issues»</w:t>
-      </w:r>
-      <w:r>
-        <w:rPr>
-          <w:color w:val="000000"/>
-          <w:u w:val="single"/>
-        </w:rPr>
-        <w:fldChar w:fldCharType="end"/>
-      </w:r>
-    </w:p>
-    <w:p>
-      <w:pPr>
-        <w:rPr>
-          <w:color w:val="000000"/>
-        </w:rPr>
-      </w:pPr>
-    </w:p>
-    <w:p>
-      <w:pPr>
-        <w:rPr>
-          <w:color w:val="000000"/>
-          <w:u w:val="single"/>
-        </w:rPr>
-      </w:pPr>
-      <w:r>
-        <w:rPr>
-          <w:color w:val="000000"/>
-        </w:rPr>
-        <w:t>3.</w:t>
-      </w:r>
-      <w:r>
-        <w:rPr>
-          <w:color w:val="000000"/>
-        </w:rPr>
-        <w:tab/>
-      </w:r>
-      <w:r>
-        <w:rPr>
-          <w:color w:val="000000"/>
-          <w:u w:val="single"/>
-        </w:rPr>
-        <w:fldChar w:fldCharType="begin"/>
-      </w:r>
-      <w:r>
-        <w:rPr>
-          <w:color w:val="000000"/>
-          <w:u w:val="single"/>
-        </w:rPr>
-        <w:instrText xml:space="preserve"> MERGEFIELD moreneeds </w:instrText>
-      </w:r>
-      <w:r>
-        <w:rPr>
-          <w:color w:val="000000"/>
-          <w:u w:val="single"/>
-        </w:rPr>
-        <w:fldChar w:fldCharType="separate"/>
-      </w:r>
-      <w:r>
-        <w:rPr>
-          <w:noProof/>
-          <w:color w:val="000000"/>
-          <w:u w:val="single"/>
-        </w:rPr>
-        <w:t>«moreneeds»</w:t>
-      </w:r>
-      <w:r>
-        <w:rPr>
-          <w:color w:val="000000"/>
-          <w:u w:val="single"/>
-        </w:rPr>
-        <w:fldChar w:fldCharType="end"/>
-      </w:r>
-    </w:p>
-    <w:p>
-      <w:pPr>
-        <w:rPr>
-          <w:color w:val="000000"/>
-        </w:rPr>
-      </w:pPr>
-    </w:p>
-    <w:p>
-      <w:pPr>
-        <w:rPr>
-          <w:color w:val="000000"/>
-        </w:rPr>
-      </w:pPr>
-      <w:r>
-        <w:rPr>
-          <w:color w:val="000000"/>
-        </w:rPr>
-        <w:t>4.</w:t>
-      </w:r>
-      <w:r>
-        <w:rPr>
-          <w:color w:val="000000"/>
-        </w:rPr>
-        <w:tab/>
-      </w:r>
-      <w:r>
-        <w:rPr>
-          <w:color w:val="000000"/>
-          <w:u w:val="single"/>
-        </w:rPr>
-        <w:fldChar w:fldCharType="begin"/>
-      </w:r>
-      <w:r>
-        <w:rPr>
-          <w:color w:val="000000"/>
-          <w:u w:val="single"/>
-        </w:rPr>
-        <w:instrText xml:space="preserve"> MERGEFIELD moreneedstwo </w:instrText>
-      </w:r>
-      <w:r>
-        <w:rPr>
-          <w:color w:val="000000"/>
-          <w:u w:val="single"/>
-        </w:rPr>
-        <w:fldChar w:fldCharType="separate"/>
-      </w:r>
-      <w:r>
-        <w:rPr>
-          <w:noProof/>
-          <w:color w:val="000000"/>
-          <w:u w:val="single"/>
-        </w:rPr>
-        <w:t>«moreneedstwo»</w:t>
+        <w:t>»</w:t>
       </w:r>
       <w:r>
         <w:rPr>
@@ -2640,7 +2721,7 @@
 </file>
 
 <file path=customXml/itemProps1.xml><?xml version="1.0" encoding="utf-8"?>
-<ds:datastoreItem xmlns:ds="http://schemas.openxmlformats.org/officeDocument/2006/customXml" ds:itemID="{47A731EB-7304-4C17-8CAE-585E1E32D6B6}">
+<ds:datastoreItem xmlns:ds="http://schemas.openxmlformats.org/officeDocument/2006/customXml" ds:itemID="{CA74E65D-95A0-4CFE-A25C-1F64C2B98C03}">
   <ds:schemaRefs>
     <ds:schemaRef ds:uri="http://schemas.openxmlformats.org/officeDocument/2006/bibliography"/>
   </ds:schemaRefs>

</xml_diff>

<commit_message>
Final Change (I hope)
</commit_message>
<xml_diff>
--- a/Fall_2017/work/moiucihdaa/p4/Repair-Request-Form.docx
+++ b/Fall_2017/work/moiucihdaa/p4/Repair-Request-Form.docx
@@ -99,25 +99,51 @@
             <w:pPr>
               <w:jc w:val="center"/>
             </w:pPr>
-            <w:fldSimple w:instr=" MERGEFIELD tname1 ">
-              <w:r>
-                <w:rPr>
-                  <w:noProof/>
-                </w:rPr>
-                <w:t>«tname1»</w:t>
-              </w:r>
-            </w:fldSimple>
+            <w:r>
+              <w:fldChar w:fldCharType="begin"/>
+            </w:r>
+            <w:r>
+              <w:instrText xml:space="preserve"> MERGEFIELD tname1 </w:instrText>
+            </w:r>
+            <w:r>
+              <w:fldChar w:fldCharType="separate"/>
+            </w:r>
+            <w:r>
+              <w:rPr>
+                <w:noProof/>
+              </w:rPr>
+              <w:t>«tname1»</w:t>
+            </w:r>
+            <w:r>
+              <w:rPr>
+                <w:noProof/>
+              </w:rPr>
+              <w:fldChar w:fldCharType="end"/>
+            </w:r>
             <w:r>
               <w:t xml:space="preserve"> </w:t>
             </w:r>
-            <w:fldSimple w:instr=" MERGEFIELD tname2 ">
-              <w:r>
-                <w:rPr>
-                  <w:noProof/>
-                </w:rPr>
-                <w:t>«tname2»</w:t>
-              </w:r>
-            </w:fldSimple>
+            <w:r>
+              <w:fldChar w:fldCharType="begin"/>
+            </w:r>
+            <w:r>
+              <w:instrText xml:space="preserve"> MERGEFIELD tname2 </w:instrText>
+            </w:r>
+            <w:r>
+              <w:fldChar w:fldCharType="separate"/>
+            </w:r>
+            <w:r>
+              <w:rPr>
+                <w:noProof/>
+              </w:rPr>
+              <w:t>«tname2»</w:t>
+            </w:r>
+            <w:r>
+              <w:rPr>
+                <w:noProof/>
+              </w:rPr>
+              <w:fldChar w:fldCharType="end"/>
+            </w:r>
           </w:p>
         </w:tc>
         <w:tc>
@@ -571,14 +597,27 @@
             <w:pPr>
               <w:jc w:val="center"/>
             </w:pPr>
-            <w:fldSimple w:instr=" MERGEFIELD lname ">
-              <w:r>
-                <w:rPr>
-                  <w:noProof/>
-                </w:rPr>
-                <w:t>«lname»</w:t>
-              </w:r>
-            </w:fldSimple>
+            <w:r>
+              <w:fldChar w:fldCharType="begin"/>
+            </w:r>
+            <w:r>
+              <w:instrText xml:space="preserve"> MERGEFIELD lname </w:instrText>
+            </w:r>
+            <w:r>
+              <w:fldChar w:fldCharType="separate"/>
+            </w:r>
+            <w:r>
+              <w:rPr>
+                <w:noProof/>
+              </w:rPr>
+              <w:t>«lname»</w:t>
+            </w:r>
+            <w:r>
+              <w:rPr>
+                <w:noProof/>
+              </w:rPr>
+              <w:fldChar w:fldCharType="end"/>
+            </w:r>
           </w:p>
         </w:tc>
         <w:tc>
@@ -788,25 +827,51 @@
             <w:pPr>
               <w:jc w:val="center"/>
             </w:pPr>
-            <w:fldSimple w:instr=" MERGEFIELD laddress ">
-              <w:r>
-                <w:rPr>
-                  <w:noProof/>
-                </w:rPr>
-                <w:t>«laddress»</w:t>
-              </w:r>
-            </w:fldSimple>
+            <w:r>
+              <w:fldChar w:fldCharType="begin"/>
+            </w:r>
+            <w:r>
+              <w:instrText xml:space="preserve"> MERGEFIELD laddress </w:instrText>
+            </w:r>
+            <w:r>
+              <w:fldChar w:fldCharType="separate"/>
+            </w:r>
+            <w:r>
+              <w:rPr>
+                <w:noProof/>
+              </w:rPr>
+              <w:t>«laddress»</w:t>
+            </w:r>
+            <w:r>
+              <w:rPr>
+                <w:noProof/>
+              </w:rPr>
+              <w:fldChar w:fldCharType="end"/>
+            </w:r>
             <w:r>
               <w:t xml:space="preserve"> </w:t>
             </w:r>
-            <w:fldSimple w:instr=" MERGEFIELD taddress2 ">
-              <w:r>
-                <w:rPr>
-                  <w:noProof/>
-                </w:rPr>
-                <w:t>«taddress2»</w:t>
-              </w:r>
-            </w:fldSimple>
+            <w:r>
+              <w:fldChar w:fldCharType="begin"/>
+            </w:r>
+            <w:r>
+              <w:instrText xml:space="preserve"> MERGEFIELD taddress2 </w:instrText>
+            </w:r>
+            <w:r>
+              <w:fldChar w:fldCharType="separate"/>
+            </w:r>
+            <w:r>
+              <w:rPr>
+                <w:noProof/>
+              </w:rPr>
+              <w:t>«taddress2»</w:t>
+            </w:r>
+            <w:r>
+              <w:rPr>
+                <w:noProof/>
+              </w:rPr>
+              <w:fldChar w:fldCharType="end"/>
+            </w:r>
           </w:p>
         </w:tc>
         <w:tc>
@@ -1496,52 +1561,22 @@
           <w:color w:val="000000"/>
           <w:u w:val="single"/>
         </w:rPr>
-        <w:instrText xml:space="preserve"> MERGEFIELD </w:instrText>
+        <w:instrText xml:space="preserve"> MERGEFIELD ntwo </w:instrText>
       </w:r>
       <w:r>
         <w:rPr>
           <w:color w:val="000000"/>
           <w:u w:val="single"/>
         </w:rPr>
-        <w:instrText>ntwo</w:instrText>
-      </w:r>
-      <w:r>
-        <w:rPr>
+        <w:fldChar w:fldCharType="separate"/>
+      </w:r>
+      <w:r>
+        <w:rPr>
+          <w:noProof/>
           <w:color w:val="000000"/>
           <w:u w:val="single"/>
         </w:rPr>
-        <w:instrText xml:space="preserve"> </w:instrText>
-      </w:r>
-      <w:r>
-        <w:rPr>
-          <w:color w:val="000000"/>
-          <w:u w:val="single"/>
-        </w:rPr>
-        <w:fldChar w:fldCharType="separate"/>
-      </w:r>
-      <w:r>
-        <w:rPr>
-          <w:noProof/>
-          <w:color w:val="000000"/>
-          <w:u w:val="single"/>
-        </w:rPr>
-        <w:t>«</w:t>
-      </w:r>
-      <w:r>
-        <w:rPr>
-          <w:noProof/>
-          <w:color w:val="000000"/>
-          <w:u w:val="single"/>
-        </w:rPr>
-        <w:t>ntwo</w:t>
-      </w:r>
-      <w:r>
-        <w:rPr>
-          <w:noProof/>
-          <w:color w:val="000000"/>
-          <w:u w:val="single"/>
-        </w:rPr>
-        <w:t>»</w:t>
+        <w:t>«ntwo»</w:t>
       </w:r>
       <w:r>
         <w:rPr>
@@ -2670,7 +2705,7 @@
 </file>
 
 <file path=customXml/itemProps1.xml><?xml version="1.0" encoding="utf-8"?>
-<ds:datastoreItem xmlns:ds="http://schemas.openxmlformats.org/officeDocument/2006/customXml" ds:itemID="{145EB87A-6EC2-4FA8-88AE-8E32E7EE8973}">
+<ds:datastoreItem xmlns:ds="http://schemas.openxmlformats.org/officeDocument/2006/customXml" ds:itemID="{B6F34881-5C69-4067-AD79-93AF370FF0D9}">
   <ds:schemaRefs>
     <ds:schemaRef ds:uri="http://schemas.openxmlformats.org/officeDocument/2006/bibliography"/>
   </ds:schemaRefs>

</xml_diff>